<commit_message>
Changed the language in a different document
</commit_message>
<xml_diff>
--- a/docs/Método de ingeniería.docx
+++ b/docs/Método de ingeniería.docx
@@ -1746,56 +1746,54 @@
         </w:rPr>
         <w:t xml:space="preserve"> Para que se pueda desarrollar el programa, todos los empleados de la empresa respondieron unas encuestas que daban la información necesaria respecto a la confianza.</w:t>
       </w:r>
-      <w:bookmarkStart w:id="2" w:name="_GoBack"/>
+    </w:p>
+    <w:p>
+      <w:pPr>
+        <w:pStyle w:val="Heading2"/>
+        <w:rPr>
+          <w:rFonts w:cs="Arial"/>
+        </w:rPr>
+      </w:pPr>
+      <w:bookmarkStart w:id="2" w:name="_Toc24046590"/>
+      <w:r>
+        <w:rPr>
+          <w:rFonts w:cs="Arial"/>
+        </w:rPr>
+        <w:t>Problema</w:t>
+      </w:r>
       <w:bookmarkEnd w:id="2"/>
     </w:p>
     <w:p>
       <w:pPr>
-        <w:pStyle w:val="Heading2"/>
-        <w:rPr>
-          <w:rFonts w:cs="Arial"/>
-        </w:rPr>
-      </w:pPr>
-      <w:bookmarkStart w:id="3" w:name="_Toc24046590"/>
-      <w:r>
-        <w:rPr>
-          <w:rFonts w:cs="Arial"/>
-        </w:rPr>
-        <w:t>Problema</w:t>
-      </w:r>
-      <w:bookmarkEnd w:id="3"/>
+        <w:jc w:val="both"/>
+        <w:rPr>
+          <w:rFonts w:ascii="Arial" w:hAnsi="Arial" w:cs="Arial"/>
+          <w:sz w:val="24"/>
+        </w:rPr>
+      </w:pPr>
+      <w:r>
+        <w:rPr>
+          <w:rFonts w:ascii="Arial" w:hAnsi="Arial" w:cs="Arial"/>
+          <w:sz w:val="24"/>
+        </w:rPr>
+        <w:t>Se requiere identificar la relación de confianza dentro de la empresa. Ver dónde está fallando, cómo está afectando esto a la comunicación y las personas que sienten más desconfianza en la empresa.</w:t>
+      </w:r>
     </w:p>
     <w:p>
       <w:pPr>
-        <w:jc w:val="both"/>
-        <w:rPr>
-          <w:rFonts w:ascii="Arial" w:hAnsi="Arial" w:cs="Arial"/>
-          <w:sz w:val="24"/>
-        </w:rPr>
-      </w:pPr>
-      <w:r>
-        <w:rPr>
-          <w:rFonts w:ascii="Arial" w:hAnsi="Arial" w:cs="Arial"/>
-          <w:sz w:val="24"/>
-        </w:rPr>
-        <w:t>Se requiere identificar la relación de confianza dentro de la empresa. Ver dónde está fallando, cómo está afectando esto a la comunicación y las personas que sienten más desconfianza en la empresa.</w:t>
-      </w:r>
-    </w:p>
-    <w:p>
-      <w:pPr>
         <w:pStyle w:val="Heading2"/>
         <w:rPr>
           <w:rFonts w:cs="Arial"/>
         </w:rPr>
       </w:pPr>
-      <w:bookmarkStart w:id="4" w:name="_Toc24046591"/>
+      <w:bookmarkStart w:id="3" w:name="_Toc24046591"/>
       <w:r>
         <w:rPr>
           <w:rFonts w:cs="Arial"/>
         </w:rPr>
         <w:t>Necesidades</w:t>
       </w:r>
-      <w:bookmarkEnd w:id="4"/>
+      <w:bookmarkEnd w:id="3"/>
     </w:p>
     <w:p>
       <w:pPr>
@@ -1940,7 +1938,7 @@
           <w:rFonts w:cs="Arial"/>
         </w:rPr>
       </w:pPr>
-      <w:bookmarkStart w:id="5" w:name="_Toc24046592"/>
+      <w:bookmarkStart w:id="4" w:name="_Toc24046592"/>
       <w:r>
         <w:rPr>
           <w:rFonts w:cs="Arial"/>
@@ -1953,11 +1951,73 @@
         </w:rPr>
         <w:t xml:space="preserve"> de información</w:t>
       </w:r>
+      <w:bookmarkEnd w:id="4"/>
+    </w:p>
+    <w:p>
+      <w:pPr>
+        <w:rPr>
+          <w:rFonts w:ascii="Arial" w:hAnsi="Arial" w:cs="Arial"/>
+          <w:sz w:val="24"/>
+          <w:lang w:val="en-US"/>
+        </w:rPr>
+      </w:pPr>
+      <w:r>
+        <w:rPr>
+          <w:rFonts w:ascii="Arial" w:hAnsi="Arial" w:cs="Arial"/>
+          <w:sz w:val="24"/>
+          <w:lang w:val="en-US"/>
+        </w:rPr>
+        <w:t>In order to ad</w:t>
+      </w:r>
+      <w:r>
+        <w:rPr>
+          <w:rFonts w:ascii="Arial" w:hAnsi="Arial" w:cs="Arial"/>
+          <w:sz w:val="24"/>
+          <w:lang w:val="en-US"/>
+        </w:rPr>
+        <w:t>d</w:t>
+      </w:r>
+      <w:bookmarkStart w:id="5" w:name="_GoBack"/>
       <w:bookmarkEnd w:id="5"/>
+      <w:r>
+        <w:rPr>
+          <w:rFonts w:ascii="Arial" w:hAnsi="Arial" w:cs="Arial"/>
+          <w:sz w:val="24"/>
+          <w:lang w:val="en-US"/>
+        </w:rPr>
+        <w:t>ress t</w:t>
+      </w:r>
+      <w:r>
+        <w:rPr>
+          <w:rFonts w:ascii="Arial" w:hAnsi="Arial" w:cs="Arial"/>
+          <w:sz w:val="24"/>
+          <w:lang w:val="en-US"/>
+        </w:rPr>
+        <w:t>he problem correctly, we might need some concepts.</w:t>
+      </w:r>
     </w:p>
-    <w:p/>
     <w:p>
       <w:pPr>
+        <w:pStyle w:val="ListParagraph"/>
+        <w:numPr>
+          <w:ilvl w:val="0"/>
+          <w:numId w:val="14"/>
+        </w:numPr>
+        <w:rPr>
+          <w:rFonts w:ascii="Arial" w:hAnsi="Arial" w:cs="Arial"/>
+          <w:sz w:val="24"/>
+        </w:rPr>
+      </w:pPr>
+      <w:r>
+        <w:rPr>
+          <w:rFonts w:ascii="Arial" w:hAnsi="Arial" w:cs="Arial"/>
+          <w:sz w:val="24"/>
+        </w:rPr>
+        <w:t xml:space="preserve">Trust: </w:t>
+      </w:r>
+    </w:p>
+    <w:p>
+      <w:pPr>
         <w:pStyle w:val="Heading1"/>
         <w:rPr>
           <w:rFonts w:cs="Arial"/>
@@ -1968,6 +2028,7 @@
         <w:rPr>
           <w:rFonts w:cs="Arial"/>
         </w:rPr>
+        <w:lastRenderedPageBreak/>
         <w:t>Búsqueda de soluciones creativas</w:t>
       </w:r>
       <w:bookmarkEnd w:id="6"/>
@@ -2048,7 +2109,6 @@
         <w:rPr>
           <w:rFonts w:cs="Arial"/>
         </w:rPr>
-        <w:lastRenderedPageBreak/>
         <w:t>Alternativas</w:t>
       </w:r>
       <w:r>
@@ -3268,7 +3328,7 @@
     <w:sdt>
       <w:sdtPr>
         <w:rPr>
-          <w:rFonts w:eastAsiaTheme="minorHAnsi" w:cs="Arial"/>
+          <w:rFonts w:asciiTheme="minorHAnsi" w:eastAsiaTheme="minorHAnsi" w:hAnsiTheme="minorHAnsi" w:cs="Arial"/>
           <w:b w:val="0"/>
           <w:sz w:val="22"/>
           <w:szCs w:val="22"/>
@@ -4083,6 +4143,118 @@
     </w:lvl>
   </w:abstractNum>
   <w:abstractNum w:abstractNumId="6" w15:restartNumberingAfterBreak="0">
+    <w:nsid w:val="337965A8"/>
+    <w:multiLevelType w:val="hybridMultilevel"/>
+    <w:tmpl w:val="FC5ACB6A"/>
+    <w:lvl w:ilvl="0" w:tplc="4DD68A58">
+      <w:numFmt w:val="bullet"/>
+      <w:lvlText w:val=""/>
+      <w:lvlJc w:val="left"/>
+      <w:pPr>
+        <w:ind w:left="720" w:hanging="360"/>
+      </w:pPr>
+      <w:rPr>
+        <w:rFonts w:ascii="Symbol" w:eastAsiaTheme="minorHAnsi" w:hAnsi="Symbol" w:cs="Arial" w:hint="default"/>
+      </w:rPr>
+    </w:lvl>
+    <w:lvl w:ilvl="1" w:tplc="04090003" w:tentative="1">
+      <w:start w:val="1"/>
+      <w:numFmt w:val="bullet"/>
+      <w:lvlText w:val="o"/>
+      <w:lvlJc w:val="left"/>
+      <w:pPr>
+        <w:ind w:left="1440" w:hanging="360"/>
+      </w:pPr>
+      <w:rPr>
+        <w:rFonts w:ascii="Courier New" w:hAnsi="Courier New" w:cs="Courier New" w:hint="default"/>
+      </w:rPr>
+    </w:lvl>
+    <w:lvl w:ilvl="2" w:tplc="04090005" w:tentative="1">
+      <w:start w:val="1"/>
+      <w:numFmt w:val="bullet"/>
+      <w:lvlText w:val=""/>
+      <w:lvlJc w:val="left"/>
+      <w:pPr>
+        <w:ind w:left="2160" w:hanging="360"/>
+      </w:pPr>
+      <w:rPr>
+        <w:rFonts w:ascii="Wingdings" w:hAnsi="Wingdings" w:hint="default"/>
+      </w:rPr>
+    </w:lvl>
+    <w:lvl w:ilvl="3" w:tplc="04090001" w:tentative="1">
+      <w:start w:val="1"/>
+      <w:numFmt w:val="bullet"/>
+      <w:lvlText w:val=""/>
+      <w:lvlJc w:val="left"/>
+      <w:pPr>
+        <w:ind w:left="2880" w:hanging="360"/>
+      </w:pPr>
+      <w:rPr>
+        <w:rFonts w:ascii="Symbol" w:hAnsi="Symbol" w:hint="default"/>
+      </w:rPr>
+    </w:lvl>
+    <w:lvl w:ilvl="4" w:tplc="04090003" w:tentative="1">
+      <w:start w:val="1"/>
+      <w:numFmt w:val="bullet"/>
+      <w:lvlText w:val="o"/>
+      <w:lvlJc w:val="left"/>
+      <w:pPr>
+        <w:ind w:left="3600" w:hanging="360"/>
+      </w:pPr>
+      <w:rPr>
+        <w:rFonts w:ascii="Courier New" w:hAnsi="Courier New" w:cs="Courier New" w:hint="default"/>
+      </w:rPr>
+    </w:lvl>
+    <w:lvl w:ilvl="5" w:tplc="04090005" w:tentative="1">
+      <w:start w:val="1"/>
+      <w:numFmt w:val="bullet"/>
+      <w:lvlText w:val=""/>
+      <w:lvlJc w:val="left"/>
+      <w:pPr>
+        <w:ind w:left="4320" w:hanging="360"/>
+      </w:pPr>
+      <w:rPr>
+        <w:rFonts w:ascii="Wingdings" w:hAnsi="Wingdings" w:hint="default"/>
+      </w:rPr>
+    </w:lvl>
+    <w:lvl w:ilvl="6" w:tplc="04090001" w:tentative="1">
+      <w:start w:val="1"/>
+      <w:numFmt w:val="bullet"/>
+      <w:lvlText w:val=""/>
+      <w:lvlJc w:val="left"/>
+      <w:pPr>
+        <w:ind w:left="5040" w:hanging="360"/>
+      </w:pPr>
+      <w:rPr>
+        <w:rFonts w:ascii="Symbol" w:hAnsi="Symbol" w:hint="default"/>
+      </w:rPr>
+    </w:lvl>
+    <w:lvl w:ilvl="7" w:tplc="04090003" w:tentative="1">
+      <w:start w:val="1"/>
+      <w:numFmt w:val="bullet"/>
+      <w:lvlText w:val="o"/>
+      <w:lvlJc w:val="left"/>
+      <w:pPr>
+        <w:ind w:left="5760" w:hanging="360"/>
+      </w:pPr>
+      <w:rPr>
+        <w:rFonts w:ascii="Courier New" w:hAnsi="Courier New" w:cs="Courier New" w:hint="default"/>
+      </w:rPr>
+    </w:lvl>
+    <w:lvl w:ilvl="8" w:tplc="04090005" w:tentative="1">
+      <w:start w:val="1"/>
+      <w:numFmt w:val="bullet"/>
+      <w:lvlText w:val=""/>
+      <w:lvlJc w:val="left"/>
+      <w:pPr>
+        <w:ind w:left="6480" w:hanging="360"/>
+      </w:pPr>
+      <w:rPr>
+        <w:rFonts w:ascii="Wingdings" w:hAnsi="Wingdings" w:hint="default"/>
+      </w:rPr>
+    </w:lvl>
+  </w:abstractNum>
+  <w:abstractNum w:abstractNumId="7" w15:restartNumberingAfterBreak="0">
     <w:nsid w:val="3C1D7230"/>
     <w:multiLevelType w:val="hybridMultilevel"/>
     <w:tmpl w:val="E9E82FA6"/>
@@ -4168,7 +4340,7 @@
       </w:pPr>
     </w:lvl>
   </w:abstractNum>
-  <w:abstractNum w:abstractNumId="7" w15:restartNumberingAfterBreak="0">
+  <w:abstractNum w:abstractNumId="8" w15:restartNumberingAfterBreak="0">
     <w:nsid w:val="4693441A"/>
     <w:multiLevelType w:val="hybridMultilevel"/>
     <w:tmpl w:val="5F84D290"/>
@@ -4261,7 +4433,7 @@
       </w:pPr>
     </w:lvl>
   </w:abstractNum>
-  <w:abstractNum w:abstractNumId="8" w15:restartNumberingAfterBreak="0">
+  <w:abstractNum w:abstractNumId="9" w15:restartNumberingAfterBreak="0">
     <w:nsid w:val="472E03B7"/>
     <w:multiLevelType w:val="hybridMultilevel"/>
     <w:tmpl w:val="4FDE61C4"/>
@@ -4374,7 +4546,7 @@
       </w:rPr>
     </w:lvl>
   </w:abstractNum>
-  <w:abstractNum w:abstractNumId="9" w15:restartNumberingAfterBreak="0">
+  <w:abstractNum w:abstractNumId="10" w15:restartNumberingAfterBreak="0">
     <w:nsid w:val="475F5A5F"/>
     <w:multiLevelType w:val="hybridMultilevel"/>
     <w:tmpl w:val="821CFE06"/>
@@ -4487,7 +4659,7 @@
       </w:rPr>
     </w:lvl>
   </w:abstractNum>
-  <w:abstractNum w:abstractNumId="10" w15:restartNumberingAfterBreak="0">
+  <w:abstractNum w:abstractNumId="11" w15:restartNumberingAfterBreak="0">
     <w:nsid w:val="5440623F"/>
     <w:multiLevelType w:val="hybridMultilevel"/>
     <w:tmpl w:val="9724D4FA"/>
@@ -4576,7 +4748,7 @@
       </w:pPr>
     </w:lvl>
   </w:abstractNum>
-  <w:abstractNum w:abstractNumId="11" w15:restartNumberingAfterBreak="0">
+  <w:abstractNum w:abstractNumId="12" w15:restartNumberingAfterBreak="0">
     <w:nsid w:val="6D8B3F35"/>
     <w:multiLevelType w:val="hybridMultilevel"/>
     <w:tmpl w:val="38FEFA42"/>
@@ -4689,7 +4861,7 @@
       </w:rPr>
     </w:lvl>
   </w:abstractNum>
-  <w:abstractNum w:abstractNumId="12" w15:restartNumberingAfterBreak="0">
+  <w:abstractNum w:abstractNumId="13" w15:restartNumberingAfterBreak="0">
     <w:nsid w:val="75FD4999"/>
     <w:multiLevelType w:val="hybridMultilevel"/>
     <w:tmpl w:val="6AB4FBB0"/>
@@ -4776,7 +4948,7 @@
     </w:lvl>
   </w:abstractNum>
   <w:num w:numId="1">
-    <w:abstractNumId w:val="7"/>
+    <w:abstractNumId w:val="8"/>
   </w:num>
   <w:num w:numId="2">
     <w:abstractNumId w:val="0"/>
@@ -4785,16 +4957,16 @@
     <w:abstractNumId w:val="5"/>
   </w:num>
   <w:num w:numId="4">
+    <w:abstractNumId w:val="11"/>
+  </w:num>
+  <w:num w:numId="5">
+    <w:abstractNumId w:val="12"/>
+  </w:num>
+  <w:num w:numId="6">
     <w:abstractNumId w:val="10"/>
   </w:num>
-  <w:num w:numId="5">
-    <w:abstractNumId w:val="11"/>
-  </w:num>
-  <w:num w:numId="6">
+  <w:num w:numId="7">
     <w:abstractNumId w:val="9"/>
-  </w:num>
-  <w:num w:numId="7">
-    <w:abstractNumId w:val="8"/>
   </w:num>
   <w:num w:numId="8">
     <w:abstractNumId w:val="1"/>
@@ -4806,13 +4978,16 @@
     <w:abstractNumId w:val="3"/>
   </w:num>
   <w:num w:numId="11">
-    <w:abstractNumId w:val="12"/>
+    <w:abstractNumId w:val="13"/>
   </w:num>
   <w:num w:numId="12">
-    <w:abstractNumId w:val="6"/>
+    <w:abstractNumId w:val="7"/>
   </w:num>
   <w:num w:numId="13">
     <w:abstractNumId w:val="4"/>
+  </w:num>
+  <w:num w:numId="14">
+    <w:abstractNumId w:val="6"/>
   </w:num>
 </w:numbering>
 </file>
@@ -5952,7 +6127,7 @@
 </file>
 
 <file path=customXml/itemProps1.xml><?xml version="1.0" encoding="utf-8"?>
-<ds:datastoreItem xmlns:ds="http://schemas.openxmlformats.org/officeDocument/2006/customXml" ds:itemID="{375A48F0-3277-4144-B584-C324B86EFE8D}">
+<ds:datastoreItem xmlns:ds="http://schemas.openxmlformats.org/officeDocument/2006/customXml" ds:itemID="{03E69581-2391-4DDF-A142-9922488D67AE}">
   <ds:schemaRefs>
     <ds:schemaRef ds:uri="http://schemas.openxmlformats.org/officeDocument/2006/bibliography"/>
   </ds:schemaRefs>

</xml_diff>